<commit_message>
IT Work.docx changes: Formatting.
index.html changes:
Added sections to the main.
each section with id and part of the body-panel class.
These sections will be manipulated by JS to hide/show based on menu panel input.

Ideal jobs.docx changes:
Added ideal job for Cooper.
Added more components to graph and Cooper also.

Team profile.docx changes:
Added Samuel, Stan, Jenna and Cooper personal profile results to doc.
</commit_message>
<xml_diff>
--- a/Report/IT Work.docx
+++ b/Report/IT Work.docx
@@ -42,15 +42,10 @@
     </w:p>
     <w:p>
       <w:r>
-        <w:t xml:space="preserve">You as a group need to choose one of these two approaches. If it all possible, it is strongly recommended that you (as </w:t>
+        <w:t xml:space="preserve">You as a group need to choose one of these two approaches. If it all possible, it is strongly recommended that you (as a group) interview an IT professional. Not only will this information be more direct, it may provide you with a contact that you will find helpful in the future. If you choose this option, you will be provided with a list of </w:t>
       </w:r>
       <w:bookmarkStart w:id="0" w:name="_GoBack"/>
       <w:bookmarkEnd w:id="0"/>
-      <w:r>
-        <w:t xml:space="preserve">a group) interview an IT professional. Not only will this information be more direct, it may provide you with a contact that you will find helpful in the future. If you choose this option, you will be provided with a list of  </w:t>
-      </w:r>
-    </w:p>
-    <w:p>
       <w:r>
         <w:t xml:space="preserve">questions to ask and some basic training in how to go about this interview.  If you choose the web sources option, you need to report on 5 different IT professionals, as well as indicate your 10 sources. </w:t>
       </w:r>
@@ -74,15 +69,7 @@
         </w:numPr>
       </w:pPr>
       <w:r>
-        <w:t xml:space="preserve">What kinds of people does the IT professional interact with? Are </w:t>
-      </w:r>
-      <w:proofErr w:type="spellStart"/>
-      <w:r>
-        <w:t>they</w:t>
-      </w:r>
-      <w:proofErr w:type="spellEnd"/>
-      <w:r>
-        <w:t xml:space="preserve"> other IT professionals? Clients? Investors? The general public? </w:t>
+        <w:t xml:space="preserve">What kinds of people does the IT professional interact with? Are they other IT professionals? Clients? Investors? The general public? </w:t>
       </w:r>
     </w:p>
     <w:p>

</xml_diff>